<commit_message>
updated test bench to make it work
</commit_message>
<xml_diff>
--- a/lab3.docx
+++ b/lab3.docx
@@ -1374,95 +1374,10 @@
           <w:rFonts w:ascii="Times New Roman" w:hAnsi="Times New Roman" w:cs="Times New Roman"/>
           <w:lang w:val="en-US"/>
         </w:rPr>
-        <w:t xml:space="preserve"> unsigned binary form. Figure 5 is basically the conversion chart between the letters in figure 4.1 and 4.2 and the binary representation of those nu</w:t>
+        <w:t xml:space="preserve"> unsigned binary form. Figure 5 is basically the conversion chart between the letters in figure 4.1 and 4.2 and the binary representation of those numbers. </w:t>
       </w:r>
       <w:bookmarkStart w:id="0" w:name="_GoBack"/>
       <w:bookmarkEnd w:id="0"/>
-      <w:r>
-        <w:rPr>
-          <w:rFonts w:ascii="Times New Roman" w:hAnsi="Times New Roman" w:cs="Times New Roman"/>
-          <w:lang w:val="en-US"/>
-        </w:rPr>
-        <w:t xml:space="preserve">mbers. </w:t>
-      </w:r>
-    </w:p>
-    <w:p>
-      <w:pPr>
-        <w:rPr>
-          <w:rFonts w:ascii="Times New Roman" w:hAnsi="Times New Roman" w:cs="Times New Roman"/>
-          <w:sz w:val="24"/>
-          <w:szCs w:val="24"/>
-          <w:lang w:val="en-US"/>
-        </w:rPr>
-      </w:pPr>
-    </w:p>
-    <w:p>
-      <w:pPr>
-        <w:rPr>
-          <w:rFonts w:ascii="Times New Roman" w:hAnsi="Times New Roman" w:cs="Times New Roman"/>
-          <w:sz w:val="24"/>
-          <w:szCs w:val="24"/>
-          <w:lang w:val="en-US"/>
-        </w:rPr>
-      </w:pPr>
-    </w:p>
-    <w:p>
-      <w:pPr>
-        <w:rPr>
-          <w:rFonts w:ascii="Times New Roman" w:hAnsi="Times New Roman" w:cs="Times New Roman"/>
-          <w:sz w:val="24"/>
-          <w:szCs w:val="24"/>
-          <w:lang w:val="en-US"/>
-        </w:rPr>
-      </w:pPr>
-    </w:p>
-    <w:p>
-      <w:pPr>
-        <w:rPr>
-          <w:rFonts w:ascii="Times New Roman" w:hAnsi="Times New Roman" w:cs="Times New Roman"/>
-          <w:sz w:val="24"/>
-          <w:szCs w:val="24"/>
-          <w:lang w:val="en-US"/>
-        </w:rPr>
-      </w:pPr>
-    </w:p>
-    <w:p>
-      <w:pPr>
-        <w:autoSpaceDE w:val="0"/>
-        <w:autoSpaceDN w:val="0"/>
-        <w:adjustRightInd w:val="0"/>
-        <w:spacing w:after="0" w:line="240" w:lineRule="auto"/>
-        <w:jc w:val="both"/>
-        <w:rPr>
-          <w:rFonts w:ascii="Times New Roman" w:hAnsi="Times New Roman" w:cs="Times New Roman"/>
-          <w:sz w:val="24"/>
-          <w:szCs w:val="24"/>
-          <w:lang w:val="en-US"/>
-        </w:rPr>
-      </w:pPr>
-    </w:p>
-    <w:p>
-      <w:pPr>
-        <w:rPr>
-          <w:rFonts w:ascii="Times New Roman" w:hAnsi="Times New Roman" w:cs="Times New Roman"/>
-          <w:b/>
-          <w:sz w:val="24"/>
-          <w:szCs w:val="24"/>
-          <w:highlight w:val="lightGray"/>
-          <w:lang w:val="en-US"/>
-        </w:rPr>
-      </w:pPr>
-      <w:r>
-        <w:rPr>
-          <w:rFonts w:ascii="Times New Roman" w:hAnsi="Times New Roman" w:cs="Times New Roman"/>
-          <w:b/>
-          <w:sz w:val="24"/>
-          <w:szCs w:val="24"/>
-          <w:highlight w:val="lightGray"/>
-          <w:lang w:val="en-US"/>
-        </w:rPr>
-        <w:br w:type="page"/>
-      </w:r>
     </w:p>
     <w:p>
       <w:pPr>
@@ -1492,7 +1407,6 @@
           <w:szCs w:val="24"/>
           <w:lang w:val="en-US"/>
         </w:rPr>
-        <w:lastRenderedPageBreak/>
         <w:t>A discussion of how the FSM circuit was tested, showing representative simulation plots. How do you know that</w:t>
       </w:r>
       <w:r>
@@ -1876,6 +1790,7 @@
         <w:rPr>
           <w:noProof/>
         </w:rPr>
+        <w:lastRenderedPageBreak/>
         <w:drawing>
           <wp:inline distT="0" distB="0" distL="0" distR="0" wp14:anchorId="1C1E236B" wp14:editId="37664C78">
             <wp:extent cx="5943600" cy="632460"/>
@@ -2354,6 +2269,7 @@
           <w:szCs w:val="24"/>
           <w:lang w:val="en-US"/>
         </w:rPr>
+        <w:lastRenderedPageBreak/>
         <w:drawing>
           <wp:inline distT="0" distB="0" distL="0" distR="0" wp14:anchorId="2788244C" wp14:editId="7D1AD9E9">
             <wp:extent cx="6204030" cy="959769"/>
@@ -2429,7 +2345,6 @@
         <w:rPr>
           <w:noProof/>
         </w:rPr>
-        <w:lastRenderedPageBreak/>
         <w:drawing>
           <wp:inline distT="0" distB="0" distL="0" distR="0" wp14:anchorId="34A03C28" wp14:editId="0230A98B">
             <wp:extent cx="4953255" cy="4870700"/>
@@ -2539,6 +2454,7 @@
         <w:rPr>
           <w:noProof/>
         </w:rPr>
+        <w:lastRenderedPageBreak/>
         <w:drawing>
           <wp:inline distT="0" distB="0" distL="0" distR="0" wp14:anchorId="4F610BE7" wp14:editId="59127FAC">
             <wp:extent cx="5943600" cy="2292350"/>
@@ -2582,14 +2498,14 @@
         <w:rPr>
           <w:sz w:val="22"/>
           <w:szCs w:val="22"/>
-          <w:lang w:val="fr-CA"/>
+          <w:lang w:val="en-US"/>
         </w:rPr>
       </w:pPr>
       <w:r>
         <w:rPr>
           <w:sz w:val="22"/>
           <w:szCs w:val="22"/>
-          <w:lang w:val="fr-CA"/>
+          <w:lang w:val="en-US"/>
         </w:rPr>
         <w:t xml:space="preserve">Figure </w:t>
       </w:r>
@@ -2604,7 +2520,7 @@
         <w:rPr>
           <w:sz w:val="22"/>
           <w:szCs w:val="22"/>
-          <w:lang w:val="fr-CA"/>
+          <w:lang w:val="en-US"/>
         </w:rPr>
         <w:instrText xml:space="preserve"> SEQ Figure \* ARABIC </w:instrText>
       </w:r>
@@ -2620,7 +2536,7 @@
           <w:noProof/>
           <w:sz w:val="22"/>
           <w:szCs w:val="22"/>
-          <w:lang w:val="fr-CA"/>
+          <w:lang w:val="en-US"/>
         </w:rPr>
         <w:t>9</w:t>
       </w:r>
@@ -2635,7 +2551,7 @@
         <w:rPr>
           <w:sz w:val="22"/>
           <w:szCs w:val="22"/>
-          <w:lang w:val="fr-CA"/>
+          <w:lang w:val="en-US"/>
         </w:rPr>
         <w:t>: Inside g90_FSM</w:t>
       </w:r>
@@ -2650,7 +2566,6 @@
         <w:rPr>
           <w:lang w:val="en-US"/>
         </w:rPr>
-        <w:lastRenderedPageBreak/>
         <w:t>Figure 9 is the circuit r</w:t>
       </w:r>
       <w:r>
@@ -2766,6 +2681,7 @@
     </w:p>
     <w:p>
       <w:r>
+        <w:lastRenderedPageBreak/>
         <w:t xml:space="preserve">Figure 10 is the circuit representation of our binary to seven segment </w:t>
       </w:r>
       <w:proofErr w:type="gramStart"/>

</xml_diff>